<commit_message>
Adjusted sdo documents to use the location ref data external short name field
</commit_message>
<xml_diff>
--- a/docker/docmosis/templates/CV-UNS-DEC-ENG-01329.docx
+++ b/docker/docmosis/templates/CV-UNS-DEC-ENG-01329.docx
@@ -24,9 +24,20 @@
           <w:sz w:val="18"/>
           <w:szCs w:val="18"/>
         </w:rPr>
-        <w:t>&lt;&lt;{</w:t>
-      </w:r>
-      <w:proofErr w:type="spellStart"/>
+        <w:t>&lt;</w:t>
+      </w:r>
+      <w:proofErr w:type="gramStart"/>
+      <w:r>
+        <w:rPr>
+          <w:rFonts w:ascii="Arial" w:hAnsi="Arial" w:cs="Arial"/>
+          <w:color w:val="000000" w:themeColor="text1"/>
+          <w:sz w:val="18"/>
+          <w:szCs w:val="18"/>
+        </w:rPr>
+        <w:t>&lt;{</w:t>
+      </w:r>
+      <w:proofErr w:type="spellStart"/>
+      <w:proofErr w:type="gramEnd"/>
       <w:r>
         <w:rPr>
           <w:rFonts w:ascii="Arial" w:hAnsi="Arial" w:cs="Arial"/>
@@ -163,18 +174,19 @@
           <w:sz w:val="28"/>
           <w:szCs w:val="28"/>
         </w:rPr>
-        <w:t>&lt;&lt;cs_{writtenByJudge}&gt;&gt;&lt;&lt;</w:t>
-      </w:r>
-      <w:r>
-        <w:rPr>
-          <w:rFonts w:ascii="Arial" w:hAnsi="Arial" w:cs="Arial"/>
-          <w:b/>
-          <w:bCs/>
+        <w:t>&lt;&lt;cs_{</w:t>
+      </w:r>
+      <w:proofErr w:type="spellStart"/>
+      <w:r>
+        <w:rPr>
+          <w:rFonts w:ascii="Arial" w:hAnsi="Arial" w:cs="Arial"/>
+          <w:b/>
           <w:sz w:val="28"/>
           <w:szCs w:val="28"/>
         </w:rPr>
-        <w:t>caseManagementLocation</w:t>
-      </w:r>
+        <w:t>writtenByJudge</w:t>
+      </w:r>
+      <w:proofErr w:type="spellEnd"/>
       <w:r>
         <w:rPr>
           <w:rFonts w:ascii="Arial" w:hAnsi="Arial" w:cs="Arial"/>
@@ -182,7 +194,57 @@
           <w:sz w:val="28"/>
           <w:szCs w:val="28"/>
         </w:rPr>
-        <w:t>.venue_name&gt;&gt;&lt;&lt;else&gt;&gt; Online Civil Claims&lt;&lt;es_&gt;&gt;</w:t>
+        <w:t>}&gt;&gt;&lt;&lt;</w:t>
+      </w:r>
+      <w:proofErr w:type="spellStart"/>
+      <w:r>
+        <w:rPr>
+          <w:rFonts w:ascii="Arial" w:hAnsi="Arial" w:cs="Arial"/>
+          <w:b/>
+          <w:bCs/>
+          <w:sz w:val="28"/>
+          <w:szCs w:val="28"/>
+        </w:rPr>
+        <w:t>caseManagementLocation</w:t>
+      </w:r>
+      <w:proofErr w:type="spellEnd"/>
+      <w:r>
+        <w:rPr>
+          <w:rFonts w:ascii="Arial" w:hAnsi="Arial" w:cs="Arial"/>
+          <w:b/>
+          <w:sz w:val="28"/>
+          <w:szCs w:val="28"/>
+        </w:rPr>
+        <w:t>.</w:t>
+      </w:r>
+      <w:r>
+        <w:rPr>
+          <w:rFonts w:ascii="Arial" w:hAnsi="Arial" w:cs="Arial"/>
+          <w:b/>
+          <w:sz w:val="28"/>
+          <w:szCs w:val="28"/>
+        </w:rPr>
+        <w:t xml:space="preserve"> </w:t>
+      </w:r>
+      <w:proofErr w:type="spellStart"/>
+      <w:r>
+        <w:rPr>
+          <w:rFonts w:ascii="Arial" w:hAnsi="Arial" w:cs="Arial"/>
+          <w:b/>
+          <w:sz w:val="28"/>
+          <w:szCs w:val="28"/>
+        </w:rPr>
+        <w:t>externalShortName</w:t>
+      </w:r>
+      <w:proofErr w:type="spellEnd"/>
+      <w:r>
+        <w:rPr>
+          <w:rFonts w:ascii="Arial" w:hAnsi="Arial" w:cs="Arial"/>
+          <w:b/>
+          <w:sz w:val="28"/>
+          <w:szCs w:val="28"/>
+        </w:rPr>
+        <w:t>&gt;&gt;&lt;&lt;else&gt;&gt; Online Civil Claims&lt;&lt;es_&gt;&gt;</w:t>
       </w:r>
       <w:r>
         <w:rPr>
@@ -1216,6 +1278,7 @@
         <w:t xml:space="preserve"> {</w:t>
       </w:r>
       <w:proofErr w:type="spellStart"/>
+      <w:proofErr w:type="gramStart"/>
       <w:r>
         <w:rPr>
           <w:rFonts w:ascii="Arial" w:hAnsi="Arial" w:cs="Arial"/>
@@ -1251,6 +1314,7 @@
         <w:t>disposalHearingDisclosureOfDocumentsDJ.date</w:t>
       </w:r>
       <w:proofErr w:type="spellEnd"/>
+      <w:proofErr w:type="gramEnd"/>
       <w:r>
         <w:rPr>
           <w:rFonts w:ascii="Arial" w:hAnsi="Arial" w:cs="Arial"/>
@@ -1357,6 +1421,7 @@
         <w:t xml:space="preserve"> {</w:t>
       </w:r>
       <w:proofErr w:type="spellStart"/>
+      <w:proofErr w:type="gramStart"/>
       <w:r>
         <w:rPr>
           <w:rFonts w:ascii="Arial" w:hAnsi="Arial" w:cs="Arial"/>
@@ -1375,6 +1440,7 @@
         <w:t>(</w:t>
       </w:r>
       <w:proofErr w:type="spellStart"/>
+      <w:proofErr w:type="gramEnd"/>
       <w:r>
         <w:rPr>
           <w:rFonts w:ascii="Arial" w:hAnsi="Arial" w:cs="Arial"/>
@@ -1569,6 +1635,7 @@
         <w:t xml:space="preserve"> {</w:t>
       </w:r>
       <w:proofErr w:type="spellStart"/>
+      <w:proofErr w:type="gramStart"/>
       <w:r>
         <w:rPr>
           <w:rFonts w:ascii="Arial" w:hAnsi="Arial" w:cs="Arial"/>
@@ -1586,6 +1653,7 @@
         </w:rPr>
         <w:t>(</w:t>
       </w:r>
+      <w:proofErr w:type="gramEnd"/>
       <w:r>
         <w:rPr>
           <w:rFonts w:ascii="Arial" w:hAnsi="Arial" w:cs="Arial"/>
@@ -1719,6 +1787,7 @@
         <w:t xml:space="preserve"> {</w:t>
       </w:r>
       <w:proofErr w:type="spellStart"/>
+      <w:proofErr w:type="gramStart"/>
       <w:r>
         <w:rPr>
           <w:rFonts w:ascii="Arial" w:hAnsi="Arial" w:cs="Arial"/>
@@ -1736,6 +1805,7 @@
         </w:rPr>
         <w:t>(</w:t>
       </w:r>
+      <w:proofErr w:type="gramEnd"/>
       <w:r>
         <w:rPr>
           <w:rFonts w:ascii="Arial" w:hAnsi="Arial" w:cs="Arial"/>
@@ -1965,6 +2035,7 @@
         <w:t xml:space="preserve"> {</w:t>
       </w:r>
       <w:proofErr w:type="spellStart"/>
+      <w:proofErr w:type="gramStart"/>
       <w:r>
         <w:rPr>
           <w:rFonts w:ascii="Arial" w:hAnsi="Arial" w:cs="Arial"/>
@@ -1982,6 +2053,7 @@
         </w:rPr>
         <w:t>(</w:t>
       </w:r>
+      <w:proofErr w:type="gramEnd"/>
       <w:r>
         <w:rPr>
           <w:rFonts w:ascii="Arial" w:hAnsi="Arial" w:cs="Arial"/>
@@ -2167,6 +2239,7 @@
         <w:t xml:space="preserve"> {</w:t>
       </w:r>
       <w:proofErr w:type="spellStart"/>
+      <w:proofErr w:type="gramStart"/>
       <w:r>
         <w:rPr>
           <w:rFonts w:ascii="Arial" w:hAnsi="Arial" w:cs="Arial"/>
@@ -2200,6 +2273,7 @@
         <w:t>disposalHearingQuestionsToExpertsDJ.date</w:t>
       </w:r>
       <w:proofErr w:type="spellEnd"/>
+      <w:proofErr w:type="gramEnd"/>
       <w:r>
         <w:rPr>
           <w:rFonts w:ascii="Arial" w:hAnsi="Arial" w:cs="Arial"/>
@@ -2416,6 +2490,7 @@
         <w:t xml:space="preserve"> {</w:t>
       </w:r>
       <w:proofErr w:type="spellStart"/>
+      <w:proofErr w:type="gramStart"/>
       <w:r>
         <w:rPr>
           <w:rFonts w:ascii="Arial" w:hAnsi="Arial" w:cs="Arial"/>
@@ -2433,6 +2508,7 @@
         </w:rPr>
         <w:t>(</w:t>
       </w:r>
+      <w:proofErr w:type="gramEnd"/>
       <w:r>
         <w:rPr>
           <w:rFonts w:ascii="Arial" w:hAnsi="Arial" w:cs="Arial"/>
@@ -2567,6 +2643,7 @@
         <w:t xml:space="preserve"> {</w:t>
       </w:r>
       <w:proofErr w:type="spellStart"/>
+      <w:proofErr w:type="gramStart"/>
       <w:r>
         <w:rPr>
           <w:rFonts w:ascii="Arial" w:hAnsi="Arial" w:cs="Arial"/>
@@ -2584,6 +2661,7 @@
         </w:rPr>
         <w:t>(</w:t>
       </w:r>
+      <w:proofErr w:type="gramEnd"/>
       <w:r>
         <w:rPr>
           <w:rFonts w:ascii="Arial" w:hAnsi="Arial" w:cs="Arial"/>
@@ -2719,6 +2797,7 @@
         <w:t xml:space="preserve"> {</w:t>
       </w:r>
       <w:proofErr w:type="spellStart"/>
+      <w:proofErr w:type="gramStart"/>
       <w:r>
         <w:rPr>
           <w:rFonts w:ascii="Arial" w:hAnsi="Arial" w:cs="Arial"/>
@@ -2736,6 +2815,7 @@
         </w:rPr>
         <w:t>(</w:t>
       </w:r>
+      <w:proofErr w:type="gramEnd"/>
       <w:r>
         <w:rPr>
           <w:rFonts w:ascii="Arial" w:hAnsi="Arial" w:cs="Arial"/>
@@ -2942,6 +3022,7 @@
         <w:t>&lt;&lt; {</w:t>
       </w:r>
       <w:proofErr w:type="spellStart"/>
+      <w:proofErr w:type="gramStart"/>
       <w:r>
         <w:rPr>
           <w:rFonts w:ascii="Arial" w:hAnsi="Arial" w:cs="Arial"/>
@@ -2960,6 +3041,7 @@
         <w:t>(</w:t>
       </w:r>
       <w:proofErr w:type="spellStart"/>
+      <w:proofErr w:type="gramEnd"/>
       <w:r>
         <w:rPr>
           <w:rFonts w:ascii="Arial" w:hAnsi="Arial" w:cs="Arial"/>
@@ -3746,7 +3828,21 @@
         <w:rPr>
           <w:rFonts w:ascii="Arial" w:hAnsi="Arial" w:cs="Arial"/>
         </w:rPr>
-        <w:t>Each party must inform the court immediately if the case is settled, whether or not it is then possible to file upload a draft consent order to give effect to their agreement.</w:t>
+        <w:t xml:space="preserve">Each party must inform the court immediately if the case is settled, </w:t>
+      </w:r>
+      <w:proofErr w:type="gramStart"/>
+      <w:r>
+        <w:rPr>
+          <w:rFonts w:ascii="Arial" w:hAnsi="Arial" w:cs="Arial"/>
+        </w:rPr>
+        <w:t>whether or not</w:t>
+      </w:r>
+      <w:proofErr w:type="gramEnd"/>
+      <w:r>
+        <w:rPr>
+          <w:rFonts w:ascii="Arial" w:hAnsi="Arial" w:cs="Arial"/>
+        </w:rPr>
+        <w:t xml:space="preserve"> it is then possible to file upload a draft consent order to give effect to their agreement.</w:t>
       </w:r>
     </w:p>
     <w:p>
@@ -4084,6 +4180,7 @@
         <w:t>&lt;&lt;</w:t>
       </w:r>
       <w:proofErr w:type="spellStart"/>
+      <w:proofErr w:type="gramStart"/>
       <w:r>
         <w:rPr>
           <w:rFonts w:ascii="Arial" w:hAnsi="Arial" w:cs="Arial"/>
@@ -4094,6 +4191,7 @@
         <w:t>value.directionComment</w:t>
       </w:r>
       <w:proofErr w:type="spellEnd"/>
+      <w:proofErr w:type="gramEnd"/>
       <w:r>
         <w:rPr>
           <w:rFonts w:ascii="Arial" w:hAnsi="Arial" w:cs="Arial"/>
@@ -5618,15 +5716,6 @@
 </file>
 
 <file path=customXml/item1.xml><?xml version="1.0" encoding="utf-8"?>
-<?mso-contentType ?>
-<FormTemplates xmlns="http://schemas.microsoft.com/sharepoint/v3/contenttype/forms">
-  <Display>DocumentLibraryForm</Display>
-  <Edit>DocumentLibraryForm</Edit>
-  <New>DocumentLibraryForm</New>
-</FormTemplates>
-</file>
-
-<file path=customXml/item2.xml><?xml version="1.0" encoding="utf-8"?>
 <p:properties xmlns:p="http://schemas.microsoft.com/office/2006/metadata/properties" xmlns:xsi="http://www.w3.org/2001/XMLSchema-instance" xmlns:pc="http://schemas.microsoft.com/office/infopath/2007/PartnerControls">
   <documentManagement>
     <Stage xmlns="f336f4fe-8719-4ea2-b5d6-29b3a580aeb4">In Approval</Stage>
@@ -5649,6 +5738,15 @@
     </SharedWithUsers>
   </documentManagement>
 </p:properties>
+</file>
+
+<file path=customXml/item2.xml><?xml version="1.0" encoding="utf-8"?>
+<?mso-contentType ?>
+<FormTemplates xmlns="http://schemas.microsoft.com/sharepoint/v3/contenttype/forms">
+  <Display>DocumentLibraryForm</Display>
+  <Edit>DocumentLibraryForm</Edit>
+  <New>DocumentLibraryForm</New>
+</FormTemplates>
 </file>
 
 <file path=customXml/item3.xml><?xml version="1.0" encoding="utf-8"?>
@@ -5974,14 +6072,6 @@
 </file>
 
 <file path=customXml/itemProps1.xml><?xml version="1.0" encoding="utf-8"?>
-<ds:datastoreItem xmlns:ds="http://schemas.openxmlformats.org/officeDocument/2006/customXml" ds:itemID="{E9247418-8373-42A0-A0EF-D23AD904819C}">
-  <ds:schemaRefs>
-    <ds:schemaRef ds:uri="http://schemas.microsoft.com/sharepoint/v3/contenttype/forms"/>
-  </ds:schemaRefs>
-</ds:datastoreItem>
-</file>
-
-<file path=customXml/itemProps2.xml><?xml version="1.0" encoding="utf-8"?>
 <ds:datastoreItem xmlns:ds="http://schemas.openxmlformats.org/officeDocument/2006/customXml" ds:itemID="{D3658183-99E4-4DA2-A5DA-5424AE725610}">
   <ds:schemaRefs>
     <ds:schemaRef ds:uri="http://schemas.microsoft.com/office/2006/metadata/properties"/>
@@ -5991,8 +6081,31 @@
 </ds:datastoreItem>
 </file>
 
+<file path=customXml/itemProps2.xml><?xml version="1.0" encoding="utf-8"?>
+<ds:datastoreItem xmlns:ds="http://schemas.openxmlformats.org/officeDocument/2006/customXml" ds:itemID="{E9247418-8373-42A0-A0EF-D23AD904819C}">
+  <ds:schemaRefs>
+    <ds:schemaRef ds:uri="http://schemas.microsoft.com/sharepoint/v3/contenttype/forms"/>
+  </ds:schemaRefs>
+</ds:datastoreItem>
+</file>
+
 <file path=customXml/itemProps3.xml><?xml version="1.0" encoding="utf-8"?>
-<ds:datastoreItem xmlns:ds="http://schemas.openxmlformats.org/officeDocument/2006/customXml" ds:itemID="{C83A91DE-CC45-464D-B091-0D3245EA0F75}"/>
+<ds:datastoreItem xmlns:ds="http://schemas.openxmlformats.org/officeDocument/2006/customXml" ds:itemID="{C83A91DE-CC45-464D-B091-0D3245EA0F75}">
+  <ds:schemaRefs>
+    <ds:schemaRef ds:uri="http://schemas.microsoft.com/office/2006/metadata/contentType"/>
+    <ds:schemaRef ds:uri="http://schemas.microsoft.com/office/2006/metadata/properties/metaAttributes"/>
+    <ds:schemaRef ds:uri="http://www.w3.org/2001/XMLSchema"/>
+    <ds:schemaRef ds:uri="http://schemas.microsoft.com/office/2006/metadata/properties"/>
+    <ds:schemaRef ds:uri="f336f4fe-8719-4ea2-b5d6-29b3a580aeb4"/>
+    <ds:schemaRef ds:uri="b57b892a-dd61-4bba-b372-a8d93da2c7e6"/>
+    <ds:schemaRef ds:uri="http://schemas.microsoft.com/office/2006/documentManagement/types"/>
+    <ds:schemaRef ds:uri="http://schemas.microsoft.com/office/infopath/2007/PartnerControls"/>
+    <ds:schemaRef ds:uri="http://schemas.openxmlformats.org/package/2006/metadata/core-properties"/>
+    <ds:schemaRef ds:uri="http://purl.org/dc/elements/1.1/"/>
+    <ds:schemaRef ds:uri="http://purl.org/dc/terms/"/>
+    <ds:schemaRef ds:uri="http://schemas.microsoft.com/internal/obd"/>
+  </ds:schemaRefs>
+</ds:datastoreItem>
 </file>
 
 <file path=docMetadata/LabelInfo.xml><?xml version="1.0" encoding="utf-8"?>

</xml_diff>

<commit_message>
Removed sdo/dj document changes
</commit_message>
<xml_diff>
--- a/docker/docmosis/templates/CV-UNS-DEC-ENG-01329.docx
+++ b/docker/docmosis/templates/CV-UNS-DEC-ENG-01329.docx
@@ -24,20 +24,9 @@
           <w:sz w:val="18"/>
           <w:szCs w:val="18"/>
         </w:rPr>
-        <w:t>&lt;</w:t>
-      </w:r>
-      <w:proofErr w:type="gramStart"/>
-      <w:r>
-        <w:rPr>
-          <w:rFonts w:ascii="Arial" w:hAnsi="Arial" w:cs="Arial"/>
-          <w:color w:val="000000" w:themeColor="text1"/>
-          <w:sz w:val="18"/>
-          <w:szCs w:val="18"/>
-        </w:rPr>
-        <w:t>&lt;{</w:t>
-      </w:r>
-      <w:proofErr w:type="spellStart"/>
-      <w:proofErr w:type="gramEnd"/>
+        <w:t>&lt;&lt;{</w:t>
+      </w:r>
+      <w:proofErr w:type="spellStart"/>
       <w:r>
         <w:rPr>
           <w:rFonts w:ascii="Arial" w:hAnsi="Arial" w:cs="Arial"/>
@@ -193,52 +182,7 @@
           <w:sz w:val="28"/>
           <w:szCs w:val="28"/>
         </w:rPr>
-        <w:t>.</w:t>
-      </w:r>
-      <w:r>
-        <w:rPr>
-          <w:rFonts w:ascii="Arial" w:hAnsi="Arial" w:cs="Arial"/>
-          <w:b/>
-          <w:sz w:val="28"/>
-          <w:szCs w:val="28"/>
-        </w:rPr>
-        <w:t>e</w:t>
-      </w:r>
-      <w:r>
-        <w:rPr>
-          <w:rFonts w:ascii="Arial" w:hAnsi="Arial" w:cs="Arial"/>
-          <w:b/>
-          <w:sz w:val="28"/>
-          <w:szCs w:val="28"/>
-        </w:rPr>
-        <w:t>xternal</w:t>
-      </w:r>
-      <w:r>
-        <w:rPr>
-          <w:rFonts w:ascii="Arial" w:hAnsi="Arial" w:cs="Arial"/>
-          <w:b/>
-          <w:sz w:val="28"/>
-          <w:szCs w:val="28"/>
-        </w:rPr>
-        <w:t>_short_n</w:t>
-      </w:r>
-      <w:r>
-        <w:rPr>
-          <w:rFonts w:ascii="Arial" w:hAnsi="Arial" w:cs="Arial"/>
-          <w:b/>
-          <w:sz w:val="28"/>
-          <w:szCs w:val="28"/>
-        </w:rPr>
-        <w:t>ame</w:t>
-      </w:r>
-      <w:r>
-        <w:rPr>
-          <w:rFonts w:ascii="Arial" w:hAnsi="Arial" w:cs="Arial"/>
-          <w:b/>
-          <w:sz w:val="28"/>
-          <w:szCs w:val="28"/>
-        </w:rPr>
-        <w:t>&gt;&gt;&lt;&lt;else&gt;&gt; Online Civil Claims&lt;&lt;es_&gt;&gt;</w:t>
+        <w:t>.venue_name&gt;&gt;&lt;&lt;else&gt;&gt; Online Civil Claims&lt;&lt;es_&gt;&gt;</w:t>
       </w:r>
       <w:r>
         <w:rPr>
@@ -1272,7 +1216,6 @@
         <w:t xml:space="preserve"> {</w:t>
       </w:r>
       <w:proofErr w:type="spellStart"/>
-      <w:proofErr w:type="gramStart"/>
       <w:r>
         <w:rPr>
           <w:rFonts w:ascii="Arial" w:hAnsi="Arial" w:cs="Arial"/>
@@ -1308,7 +1251,6 @@
         <w:t>disposalHearingDisclosureOfDocumentsDJ.date</w:t>
       </w:r>
       <w:proofErr w:type="spellEnd"/>
-      <w:proofErr w:type="gramEnd"/>
       <w:r>
         <w:rPr>
           <w:rFonts w:ascii="Arial" w:hAnsi="Arial" w:cs="Arial"/>
@@ -1415,7 +1357,6 @@
         <w:t xml:space="preserve"> {</w:t>
       </w:r>
       <w:proofErr w:type="spellStart"/>
-      <w:proofErr w:type="gramStart"/>
       <w:r>
         <w:rPr>
           <w:rFonts w:ascii="Arial" w:hAnsi="Arial" w:cs="Arial"/>
@@ -1434,7 +1375,6 @@
         <w:t>(</w:t>
       </w:r>
       <w:proofErr w:type="spellStart"/>
-      <w:proofErr w:type="gramEnd"/>
       <w:r>
         <w:rPr>
           <w:rFonts w:ascii="Arial" w:hAnsi="Arial" w:cs="Arial"/>
@@ -1629,7 +1569,6 @@
         <w:t xml:space="preserve"> {</w:t>
       </w:r>
       <w:proofErr w:type="spellStart"/>
-      <w:proofErr w:type="gramStart"/>
       <w:r>
         <w:rPr>
           <w:rFonts w:ascii="Arial" w:hAnsi="Arial" w:cs="Arial"/>
@@ -1647,7 +1586,6 @@
         </w:rPr>
         <w:t>(</w:t>
       </w:r>
-      <w:proofErr w:type="gramEnd"/>
       <w:r>
         <w:rPr>
           <w:rFonts w:ascii="Arial" w:hAnsi="Arial" w:cs="Arial"/>
@@ -1781,7 +1719,6 @@
         <w:t xml:space="preserve"> {</w:t>
       </w:r>
       <w:proofErr w:type="spellStart"/>
-      <w:proofErr w:type="gramStart"/>
       <w:r>
         <w:rPr>
           <w:rFonts w:ascii="Arial" w:hAnsi="Arial" w:cs="Arial"/>
@@ -1799,7 +1736,6 @@
         </w:rPr>
         <w:t>(</w:t>
       </w:r>
-      <w:proofErr w:type="gramEnd"/>
       <w:r>
         <w:rPr>
           <w:rFonts w:ascii="Arial" w:hAnsi="Arial" w:cs="Arial"/>
@@ -2029,7 +1965,6 @@
         <w:t xml:space="preserve"> {</w:t>
       </w:r>
       <w:proofErr w:type="spellStart"/>
-      <w:proofErr w:type="gramStart"/>
       <w:r>
         <w:rPr>
           <w:rFonts w:ascii="Arial" w:hAnsi="Arial" w:cs="Arial"/>
@@ -2047,7 +1982,6 @@
         </w:rPr>
         <w:t>(</w:t>
       </w:r>
-      <w:proofErr w:type="gramEnd"/>
       <w:r>
         <w:rPr>
           <w:rFonts w:ascii="Arial" w:hAnsi="Arial" w:cs="Arial"/>
@@ -2233,7 +2167,6 @@
         <w:t xml:space="preserve"> {</w:t>
       </w:r>
       <w:proofErr w:type="spellStart"/>
-      <w:proofErr w:type="gramStart"/>
       <w:r>
         <w:rPr>
           <w:rFonts w:ascii="Arial" w:hAnsi="Arial" w:cs="Arial"/>
@@ -2267,7 +2200,6 @@
         <w:t>disposalHearingQuestionsToExpertsDJ.date</w:t>
       </w:r>
       <w:proofErr w:type="spellEnd"/>
-      <w:proofErr w:type="gramEnd"/>
       <w:r>
         <w:rPr>
           <w:rFonts w:ascii="Arial" w:hAnsi="Arial" w:cs="Arial"/>
@@ -2484,7 +2416,6 @@
         <w:t xml:space="preserve"> {</w:t>
       </w:r>
       <w:proofErr w:type="spellStart"/>
-      <w:proofErr w:type="gramStart"/>
       <w:r>
         <w:rPr>
           <w:rFonts w:ascii="Arial" w:hAnsi="Arial" w:cs="Arial"/>
@@ -2502,7 +2433,6 @@
         </w:rPr>
         <w:t>(</w:t>
       </w:r>
-      <w:proofErr w:type="gramEnd"/>
       <w:r>
         <w:rPr>
           <w:rFonts w:ascii="Arial" w:hAnsi="Arial" w:cs="Arial"/>
@@ -2637,7 +2567,6 @@
         <w:t xml:space="preserve"> {</w:t>
       </w:r>
       <w:proofErr w:type="spellStart"/>
-      <w:proofErr w:type="gramStart"/>
       <w:r>
         <w:rPr>
           <w:rFonts w:ascii="Arial" w:hAnsi="Arial" w:cs="Arial"/>
@@ -2655,7 +2584,6 @@
         </w:rPr>
         <w:t>(</w:t>
       </w:r>
-      <w:proofErr w:type="gramEnd"/>
       <w:r>
         <w:rPr>
           <w:rFonts w:ascii="Arial" w:hAnsi="Arial" w:cs="Arial"/>
@@ -2791,7 +2719,6 @@
         <w:t xml:space="preserve"> {</w:t>
       </w:r>
       <w:proofErr w:type="spellStart"/>
-      <w:proofErr w:type="gramStart"/>
       <w:r>
         <w:rPr>
           <w:rFonts w:ascii="Arial" w:hAnsi="Arial" w:cs="Arial"/>
@@ -2809,7 +2736,6 @@
         </w:rPr>
         <w:t>(</w:t>
       </w:r>
-      <w:proofErr w:type="gramEnd"/>
       <w:r>
         <w:rPr>
           <w:rFonts w:ascii="Arial" w:hAnsi="Arial" w:cs="Arial"/>
@@ -3016,7 +2942,6 @@
         <w:t>&lt;&lt; {</w:t>
       </w:r>
       <w:proofErr w:type="spellStart"/>
-      <w:proofErr w:type="gramStart"/>
       <w:r>
         <w:rPr>
           <w:rFonts w:ascii="Arial" w:hAnsi="Arial" w:cs="Arial"/>
@@ -3035,7 +2960,6 @@
         <w:t>(</w:t>
       </w:r>
       <w:proofErr w:type="spellStart"/>
-      <w:proofErr w:type="gramEnd"/>
       <w:r>
         <w:rPr>
           <w:rFonts w:ascii="Arial" w:hAnsi="Arial" w:cs="Arial"/>
@@ -3822,21 +3746,7 @@
         <w:rPr>
           <w:rFonts w:ascii="Arial" w:hAnsi="Arial" w:cs="Arial"/>
         </w:rPr>
-        <w:t xml:space="preserve">Each party must inform the court immediately if the case is settled, </w:t>
-      </w:r>
-      <w:proofErr w:type="gramStart"/>
-      <w:r>
-        <w:rPr>
-          <w:rFonts w:ascii="Arial" w:hAnsi="Arial" w:cs="Arial"/>
-        </w:rPr>
-        <w:t>whether or not</w:t>
-      </w:r>
-      <w:proofErr w:type="gramEnd"/>
-      <w:r>
-        <w:rPr>
-          <w:rFonts w:ascii="Arial" w:hAnsi="Arial" w:cs="Arial"/>
-        </w:rPr>
-        <w:t xml:space="preserve"> it is then possible to file upload a draft consent order to give effect to their agreement.</w:t>
+        <w:t>Each party must inform the court immediately if the case is settled, whether or not it is then possible to file upload a draft consent order to give effect to their agreement.</w:t>
       </w:r>
     </w:p>
     <w:p>
@@ -4174,7 +4084,6 @@
         <w:t>&lt;&lt;</w:t>
       </w:r>
       <w:proofErr w:type="spellStart"/>
-      <w:proofErr w:type="gramStart"/>
       <w:r>
         <w:rPr>
           <w:rFonts w:ascii="Arial" w:hAnsi="Arial" w:cs="Arial"/>
@@ -4185,7 +4094,6 @@
         <w:t>value.directionComment</w:t>
       </w:r>
       <w:proofErr w:type="spellEnd"/>
-      <w:proofErr w:type="gramEnd"/>
       <w:r>
         <w:rPr>
           <w:rFonts w:ascii="Arial" w:hAnsi="Arial" w:cs="Arial"/>
@@ -5710,6 +5618,40 @@
 </file>
 
 <file path=customXml/item1.xml><?xml version="1.0" encoding="utf-8"?>
+<?mso-contentType ?>
+<FormTemplates xmlns="http://schemas.microsoft.com/sharepoint/v3/contenttype/forms">
+  <Display>DocumentLibraryForm</Display>
+  <Edit>DocumentLibraryForm</Edit>
+  <New>DocumentLibraryForm</New>
+</FormTemplates>
+</file>
+
+<file path=customXml/item2.xml><?xml version="1.0" encoding="utf-8"?>
+<p:properties xmlns:p="http://schemas.microsoft.com/office/2006/metadata/properties" xmlns:xsi="http://www.w3.org/2001/XMLSchema-instance" xmlns:pc="http://schemas.microsoft.com/office/infopath/2007/PartnerControls">
+  <documentManagement>
+    <Stage xmlns="f336f4fe-8719-4ea2-b5d6-29b3a580aeb4">In Approval</Stage>
+    <Next_x0020_Stage xmlns="f336f4fe-8719-4ea2-b5d6-29b3a580aeb4">ApproveOrReject</Next_x0020_Stage>
+    <Admin_x0020_Action xmlns="f336f4fe-8719-4ea2-b5d6-29b3a580aeb4" xsi:nil="true"/>
+    <Template_x0020_Category xmlns="f336f4fe-8719-4ea2-b5d6-29b3a580aeb4">Decision Order - DEC</Template_x0020_Category>
+    <Action xmlns="f336f4fe-8719-4ea2-b5d6-29b3a580aeb4" xsi:nil="true"/>
+    <Purpose1 xmlns="f336f4fe-8719-4ea2-b5d6-29b3a580aeb4">CIV-6658: updating trial doc CIV-UNS-DEC-ENG-1200</Purpose1>
+    <Template_x0020_Language xmlns="f336f4fe-8719-4ea2-b5d6-29b3a580aeb4">English - ENG</Template_x0020_Language>
+    <Rename xmlns="f336f4fe-8719-4ea2-b5d6-29b3a580aeb4">false</Rename>
+    <Tornado_x0020_Filename xmlns="f336f4fe-8719-4ea2-b5d6-29b3a580aeb4" xsi:nil="true"/>
+    <Approval_x0020_Request_x0020_Comment xmlns="f336f4fe-8719-4ea2-b5d6-29b3a580aeb4">Requesting approval for CIV-10335</Approval_x0020_Request_x0020_Comment>
+    <Publication_x0020_Date xmlns="f336f4fe-8719-4ea2-b5d6-29b3a580aeb4">2022-07-24T23:00:00+00:00</Publication_x0020_Date>
+    <SharedWithUsers xmlns="f336f4fe-8719-4ea2-b5d6-29b3a580aeb4">
+      <UserInfo>
+        <DisplayName>Robert Allright</DisplayName>
+        <AccountId>23</AccountId>
+        <AccountType/>
+      </UserInfo>
+    </SharedWithUsers>
+  </documentManagement>
+</p:properties>
+</file>
+
+<file path=customXml/item3.xml><?xml version="1.0" encoding="utf-8"?>
 <ct:contentTypeSchema xmlns:ct="http://schemas.microsoft.com/office/2006/metadata/contentType" xmlns:ma="http://schemas.microsoft.com/office/2006/metadata/properties/metaAttributes" ct:_="" ma:_="" ma:contentTypeName="_CtTemplate" ma:contentTypeID="0x01010064A5FDCCFB03F540B94405305D7DE14F00A4F8B82F7CEF57469A8FE5CEAB7A0EE0" ma:contentTypeVersion="55" ma:contentTypeDescription="Part of Template Management with Site Columns representing custom attributes." ma:contentTypeScope="" ma:versionID="e48abcd8da7fe05ec90dabdfbb8c2749">
   <xsd:schema xmlns:xsd="http://www.w3.org/2001/XMLSchema" xmlns:xs="http://www.w3.org/2001/XMLSchema" xmlns:p="http://schemas.microsoft.com/office/2006/metadata/properties" xmlns:ns2="f336f4fe-8719-4ea2-b5d6-29b3a580aeb4" xmlns:ns3="b57b892a-dd61-4bba-b372-a8d93da2c7e6" targetNamespace="http://schemas.microsoft.com/office/2006/metadata/properties" ma:root="true" ma:fieldsID="4c733adc908683170864ffc34cec60fa" ns2:_="" ns3:_="">
     <xsd:import namespace="f336f4fe-8719-4ea2-b5d6-29b3a580aeb4"/>
@@ -6031,55 +5973,10 @@
 </ct:contentTypeSchema>
 </file>
 
-<file path=customXml/item2.xml><?xml version="1.0" encoding="utf-8"?>
-<p:properties xmlns:p="http://schemas.microsoft.com/office/2006/metadata/properties" xmlns:xsi="http://www.w3.org/2001/XMLSchema-instance" xmlns:pc="http://schemas.microsoft.com/office/infopath/2007/PartnerControls">
-  <documentManagement>
-    <Stage xmlns="f336f4fe-8719-4ea2-b5d6-29b3a580aeb4">In Approval</Stage>
-    <Next_x0020_Stage xmlns="f336f4fe-8719-4ea2-b5d6-29b3a580aeb4">ApproveOrReject</Next_x0020_Stage>
-    <Admin_x0020_Action xmlns="f336f4fe-8719-4ea2-b5d6-29b3a580aeb4" xsi:nil="true"/>
-    <Template_x0020_Category xmlns="f336f4fe-8719-4ea2-b5d6-29b3a580aeb4">Decision Order - DEC</Template_x0020_Category>
-    <Action xmlns="f336f4fe-8719-4ea2-b5d6-29b3a580aeb4" xsi:nil="true"/>
-    <Purpose1 xmlns="f336f4fe-8719-4ea2-b5d6-29b3a580aeb4">CIV-6658: updating trial doc CIV-UNS-DEC-ENG-1200</Purpose1>
-    <Template_x0020_Language xmlns="f336f4fe-8719-4ea2-b5d6-29b3a580aeb4">English - ENG</Template_x0020_Language>
-    <Rename xmlns="f336f4fe-8719-4ea2-b5d6-29b3a580aeb4">false</Rename>
-    <Tornado_x0020_Filename xmlns="f336f4fe-8719-4ea2-b5d6-29b3a580aeb4" xsi:nil="true"/>
-    <Approval_x0020_Request_x0020_Comment xmlns="f336f4fe-8719-4ea2-b5d6-29b3a580aeb4">Requesting approval for CIV-10335</Approval_x0020_Request_x0020_Comment>
-    <Publication_x0020_Date xmlns="f336f4fe-8719-4ea2-b5d6-29b3a580aeb4">2022-07-24T23:00:00+00:00</Publication_x0020_Date>
-    <SharedWithUsers xmlns="f336f4fe-8719-4ea2-b5d6-29b3a580aeb4">
-      <UserInfo>
-        <DisplayName>Robert Allright</DisplayName>
-        <AccountId>23</AccountId>
-        <AccountType/>
-      </UserInfo>
-    </SharedWithUsers>
-  </documentManagement>
-</p:properties>
-</file>
-
-<file path=customXml/item3.xml><?xml version="1.0" encoding="utf-8"?>
-<?mso-contentType ?>
-<FormTemplates xmlns="http://schemas.microsoft.com/sharepoint/v3/contenttype/forms">
-  <Display>DocumentLibraryForm</Display>
-  <Edit>DocumentLibraryForm</Edit>
-  <New>DocumentLibraryForm</New>
-</FormTemplates>
-</file>
-
 <file path=customXml/itemProps1.xml><?xml version="1.0" encoding="utf-8"?>
-<ds:datastoreItem xmlns:ds="http://schemas.openxmlformats.org/officeDocument/2006/customXml" ds:itemID="{C83A91DE-CC45-464D-B091-0D3245EA0F75}">
+<ds:datastoreItem xmlns:ds="http://schemas.openxmlformats.org/officeDocument/2006/customXml" ds:itemID="{E9247418-8373-42A0-A0EF-D23AD904819C}">
   <ds:schemaRefs>
-    <ds:schemaRef ds:uri="http://schemas.microsoft.com/office/2006/metadata/contentType"/>
-    <ds:schemaRef ds:uri="http://schemas.microsoft.com/office/2006/metadata/properties/metaAttributes"/>
-    <ds:schemaRef ds:uri="http://www.w3.org/2001/XMLSchema"/>
-    <ds:schemaRef ds:uri="http://schemas.microsoft.com/office/2006/metadata/properties"/>
-    <ds:schemaRef ds:uri="f336f4fe-8719-4ea2-b5d6-29b3a580aeb4"/>
-    <ds:schemaRef ds:uri="b57b892a-dd61-4bba-b372-a8d93da2c7e6"/>
-    <ds:schemaRef ds:uri="http://schemas.microsoft.com/office/2006/documentManagement/types"/>
-    <ds:schemaRef ds:uri="http://schemas.microsoft.com/office/infopath/2007/PartnerControls"/>
-    <ds:schemaRef ds:uri="http://schemas.openxmlformats.org/package/2006/metadata/core-properties"/>
-    <ds:schemaRef ds:uri="http://purl.org/dc/elements/1.1/"/>
-    <ds:schemaRef ds:uri="http://purl.org/dc/terms/"/>
-    <ds:schemaRef ds:uri="http://schemas.microsoft.com/internal/obd"/>
+    <ds:schemaRef ds:uri="http://schemas.microsoft.com/sharepoint/v3/contenttype/forms"/>
   </ds:schemaRefs>
 </ds:datastoreItem>
 </file>
@@ -6095,11 +5992,7 @@
 </file>
 
 <file path=customXml/itemProps3.xml><?xml version="1.0" encoding="utf-8"?>
-<ds:datastoreItem xmlns:ds="http://schemas.openxmlformats.org/officeDocument/2006/customXml" ds:itemID="{E9247418-8373-42A0-A0EF-D23AD904819C}">
-  <ds:schemaRefs>
-    <ds:schemaRef ds:uri="http://schemas.microsoft.com/sharepoint/v3/contenttype/forms"/>
-  </ds:schemaRefs>
-</ds:datastoreItem>
+<ds:datastoreItem xmlns:ds="http://schemas.openxmlformats.org/officeDocument/2006/customXml" ds:itemID="{C83A91DE-CC45-464D-B091-0D3245EA0F75}"/>
 </file>
 
 <file path=docMetadata/LabelInfo.xml><?xml version="1.0" encoding="utf-8"?>

</xml_diff>